<commit_message>
Added a section about the PSoC shield. -Felix
</commit_message>
<xml_diff>
--- a/Rapport og projektdokumentation/Projektdokumentation/Body shield/Body shield.docx
+++ b/Rapport og projektdokumentation/Projektdokumentation/Body shield/Body shield.docx
@@ -25,15 +25,7 @@
       </w:r>
       <w:proofErr w:type="spellEnd"/>
       <w:r>
-        <w:t xml:space="preserve"> skal sørge for en nem tilkobling af de ting som skal forbindes til </w:t>
-      </w:r>
-      <w:proofErr w:type="spellStart"/>
-      <w:r>
-        <w:t>PSoC</w:t>
-      </w:r>
-      <w:proofErr w:type="spellEnd"/>
-      <w:r>
-        <w:t>:</w:t>
+        <w:t xml:space="preserve"> skal sørge for en nem tilkobling af de ting som skal forbindes til PSoC:</w:t>
       </w:r>
     </w:p>
     <w:p>
@@ -47,11 +39,12 @@
       <w:r>
         <w:t xml:space="preserve">De fire </w:t>
       </w:r>
-      <w:proofErr w:type="spellStart"/>
-      <w:r>
-        <w:t>connections</w:t>
-      </w:r>
-      <w:proofErr w:type="spellEnd"/>
+      <w:r>
+        <w:t>RJ11</w:t>
+      </w:r>
+      <w:r>
+        <w:t xml:space="preserve"> stik</w:t>
+      </w:r>
       <w:r>
         <w:t xml:space="preserve"> til sensorkæderne</w:t>
       </w:r>
@@ -93,51 +86,284 @@
       </w:r>
     </w:p>
     <w:p>
-      <w:r>
-        <w:t xml:space="preserve">Herudover skal der implementeres en grøn og rød diode til at vise status på systemet. Der skal være mulighed for at tilgå </w:t>
+      <w:pPr>
+        <w:pStyle w:val="Listeafsnit"/>
+        <w:numPr>
+          <w:ilvl w:val="0"/>
+          <w:numId w:val="1"/>
+        </w:numPr>
+      </w:pPr>
+      <w:r>
+        <w:t>Status dioder</w:t>
+      </w:r>
+    </w:p>
+    <w:p>
+      <w:pPr>
+        <w:pStyle w:val="Listeafsnit"/>
+        <w:numPr>
+          <w:ilvl w:val="0"/>
+          <w:numId w:val="1"/>
+        </w:numPr>
+      </w:pPr>
+      <w:r>
+        <w:t>Restart knap</w:t>
+      </w:r>
+    </w:p>
+    <w:p>
+      <w:pPr>
+        <w:pStyle w:val="Listeafsnit"/>
+        <w:numPr>
+          <w:ilvl w:val="0"/>
+          <w:numId w:val="1"/>
+        </w:numPr>
+      </w:pPr>
+      <w:r>
+        <w:t xml:space="preserve">Adgang til ubrugte </w:t>
       </w:r>
       <w:proofErr w:type="spellStart"/>
       <w:r>
-        <w:t>PSoC’s</w:t>
+        <w:t>io</w:t>
       </w:r>
       <w:proofErr w:type="spellEnd"/>
       <w:r>
-        <w:t xml:space="preserve"> restart knap fra Body </w:t>
+        <w:t xml:space="preserve"> </w:t>
       </w:r>
       <w:proofErr w:type="spellStart"/>
       <w:r>
-        <w:t>shield</w:t>
+        <w:t>pins</w:t>
       </w:r>
       <w:proofErr w:type="spellEnd"/>
-      <w:r>
-        <w:t xml:space="preserve">, samt tilgå alle ubrugte </w:t>
-      </w:r>
+    </w:p>
+    <w:p>
       <w:proofErr w:type="spellStart"/>
       <w:r>
-        <w:t>PSoC</w:t>
+        <w:t>Shieldet</w:t>
       </w:r>
       <w:proofErr w:type="spellEnd"/>
       <w:r>
+        <w:t xml:space="preserve"> er designet således at det passer ned over PSoC </w:t>
+      </w:r>
+      <w:proofErr w:type="spellStart"/>
+      <w:r>
+        <w:t>boardet</w:t>
+      </w:r>
+      <w:proofErr w:type="spellEnd"/>
+      <w:r>
+        <w:t xml:space="preserve"> som vist nedenfor</w:t>
+      </w:r>
+    </w:p>
+    <w:p>
+      <w:pPr>
+        <w:keepNext/>
+      </w:pPr>
+      <w:r>
+        <w:rPr>
+          <w:noProof/>
+          <w:lang w:eastAsia="da-DK"/>
+        </w:rPr>
+        <w:drawing>
+          <wp:inline distT="0" distB="0" distL="0" distR="0" wp14:anchorId="279A57E8" wp14:editId="672B1F45">
+            <wp:extent cx="3208020" cy="2298178"/>
+            <wp:effectExtent l="0" t="0" r="0" b="6985"/>
+            <wp:docPr id="1" name="Billede 1"/>
+            <wp:cNvGraphicFramePr>
+              <a:graphicFrameLocks xmlns:a="http://schemas.openxmlformats.org/drawingml/2006/main" noChangeAspect="1"/>
+            </wp:cNvGraphicFramePr>
+            <a:graphic xmlns:a="http://schemas.openxmlformats.org/drawingml/2006/main">
+              <a:graphicData uri="http://schemas.openxmlformats.org/drawingml/2006/picture">
+                <pic:pic xmlns:pic="http://schemas.openxmlformats.org/drawingml/2006/picture">
+                  <pic:nvPicPr>
+                    <pic:cNvPr id="1" name="2014-12-15 13.38.35.jpg"/>
+                    <pic:cNvPicPr/>
+                  </pic:nvPicPr>
+                  <pic:blipFill rotWithShape="1">
+                    <a:blip r:embed="rId6" cstate="print">
+                      <a:extLst>
+                        <a:ext uri="{28A0092B-C50C-407E-A947-70E740481C1C}">
+                          <a14:useLocalDpi xmlns:a14="http://schemas.microsoft.com/office/drawing/2010/main" val="0"/>
+                        </a:ext>
+                      </a:extLst>
+                    </a:blip>
+                    <a:srcRect l="13533" t="16853" r="34034"/>
+                    <a:stretch/>
+                  </pic:blipFill>
+                  <pic:spPr bwMode="auto">
+                    <a:xfrm>
+                      <a:off x="0" y="0"/>
+                      <a:ext cx="3208931" cy="2298831"/>
+                    </a:xfrm>
+                    <a:prstGeom prst="rect">
+                      <a:avLst/>
+                    </a:prstGeom>
+                    <a:ln>
+                      <a:noFill/>
+                    </a:ln>
+                    <a:extLst>
+                      <a:ext uri="{53640926-AAD7-44D8-BBD7-CCE9431645EC}">
+                        <a14:shadowObscured xmlns:a14="http://schemas.microsoft.com/office/drawing/2010/main"/>
+                      </a:ext>
+                    </a:extLst>
+                  </pic:spPr>
+                </pic:pic>
+              </a:graphicData>
+            </a:graphic>
+          </wp:inline>
+        </w:drawing>
+      </w:r>
+    </w:p>
+    <w:p>
+      <w:pPr>
+        <w:pStyle w:val="Billedtekst"/>
+        <w:rPr>
+          <w:lang w:val="en-US"/>
+        </w:rPr>
+      </w:pPr>
+      <w:proofErr w:type="spellStart"/>
+      <w:r>
+        <w:rPr>
+          <w:lang w:val="en-US"/>
+        </w:rPr>
+        <w:t>Figur</w:t>
+      </w:r>
+      <w:proofErr w:type="spellEnd"/>
+      <w:r>
+        <w:rPr>
+          <w:lang w:val="en-US"/>
+        </w:rPr>
         <w:t xml:space="preserve"> </w:t>
       </w:r>
+      <w:r>
+        <w:fldChar w:fldCharType="begin"/>
+      </w:r>
+      <w:r>
+        <w:rPr>
+          <w:lang w:val="en-US"/>
+        </w:rPr>
+        <w:instrText xml:space="preserve"> SEQ Figur \* ARABIC </w:instrText>
+      </w:r>
+      <w:r>
+        <w:fldChar w:fldCharType="separate"/>
+      </w:r>
+      <w:r>
+        <w:rPr>
+          <w:noProof/>
+          <w:lang w:val="en-US"/>
+        </w:rPr>
+        <w:t>1</w:t>
+      </w:r>
+      <w:r>
+        <w:fldChar w:fldCharType="end"/>
+      </w:r>
+      <w:r>
+        <w:rPr>
+          <w:lang w:val="en-US"/>
+        </w:rPr>
+        <w:t xml:space="preserve"> PSoC shield </w:t>
+      </w:r>
       <w:proofErr w:type="spellStart"/>
       <w:r>
-        <w:t>pins</w:t>
+        <w:rPr>
+          <w:lang w:val="en-US"/>
+        </w:rPr>
+        <w:t>på</w:t>
       </w:r>
       <w:proofErr w:type="spellEnd"/>
       <w:r>
-        <w:t xml:space="preserve">. </w:t>
-      </w:r>
-    </w:p>
-    <w:p>
-      <w:r>
-        <w:t xml:space="preserve"> </w:t>
-      </w:r>
-    </w:p>
-    <w:p>
+        <w:rPr>
+          <w:lang w:val="en-US"/>
+        </w:rPr>
+        <w:t xml:space="preserve"> PSoC</w:t>
+      </w:r>
+    </w:p>
+    <w:p>
+      <w:r>
+        <w:t xml:space="preserve">Herunder ses pcb layoutet, hvor </w:t>
+      </w:r>
+      <w:proofErr w:type="spellStart"/>
+      <w:r>
+        <w:t>PSoC’en</w:t>
+      </w:r>
+      <w:proofErr w:type="spellEnd"/>
+      <w:r>
+        <w:t xml:space="preserve"> kan ses nedenunder. </w:t>
+      </w:r>
       <w:bookmarkStart w:id="0" w:name="_GoBack"/>
       <w:bookmarkEnd w:id="0"/>
     </w:p>
+    <w:p>
+      <w:pPr>
+        <w:keepNext/>
+      </w:pPr>
+      <w:r>
+        <w:rPr>
+          <w:noProof/>
+          <w:lang w:eastAsia="da-DK"/>
+        </w:rPr>
+        <w:drawing>
+          <wp:inline distT="0" distB="0" distL="0" distR="0" wp14:anchorId="0125DB48" wp14:editId="245A1746">
+            <wp:extent cx="3375924" cy="2001328"/>
+            <wp:effectExtent l="0" t="0" r="0" b="0"/>
+            <wp:docPr id="3" name="Billede 3"/>
+            <wp:cNvGraphicFramePr>
+              <a:graphicFrameLocks xmlns:a="http://schemas.openxmlformats.org/drawingml/2006/main" noChangeAspect="1"/>
+            </wp:cNvGraphicFramePr>
+            <a:graphic xmlns:a="http://schemas.openxmlformats.org/drawingml/2006/main">
+              <a:graphicData uri="http://schemas.openxmlformats.org/drawingml/2006/picture">
+                <pic:pic xmlns:pic="http://schemas.openxmlformats.org/drawingml/2006/picture">
+                  <pic:nvPicPr>
+                    <pic:cNvPr id="1" name=""/>
+                    <pic:cNvPicPr/>
+                  </pic:nvPicPr>
+                  <pic:blipFill>
+                    <a:blip r:embed="rId7"/>
+                    <a:stretch>
+                      <a:fillRect/>
+                    </a:stretch>
+                  </pic:blipFill>
+                  <pic:spPr>
+                    <a:xfrm>
+                      <a:off x="0" y="0"/>
+                      <a:ext cx="3377777" cy="2002426"/>
+                    </a:xfrm>
+                    <a:prstGeom prst="rect">
+                      <a:avLst/>
+                    </a:prstGeom>
+                  </pic:spPr>
+                </pic:pic>
+              </a:graphicData>
+            </a:graphic>
+          </wp:inline>
+        </w:drawing>
+      </w:r>
+    </w:p>
+    <w:p>
+      <w:pPr>
+        <w:pStyle w:val="Billedtekst"/>
+      </w:pPr>
+      <w:r>
+        <w:t xml:space="preserve">Figur </w:t>
+      </w:r>
+      <w:fldSimple w:instr=" SEQ Figur \* ARABIC ">
+        <w:r>
+          <w:rPr>
+            <w:noProof/>
+          </w:rPr>
+          <w:t>2</w:t>
+        </w:r>
+      </w:fldSimple>
+      <w:r>
+        <w:t xml:space="preserve">PSoC </w:t>
+      </w:r>
+      <w:proofErr w:type="spellStart"/>
+      <w:r>
+        <w:t>shield</w:t>
+      </w:r>
+      <w:proofErr w:type="spellEnd"/>
+      <w:r>
+        <w:t xml:space="preserve"> layout</w:t>
+      </w:r>
+    </w:p>
+    <w:p/>
     <w:sectPr>
       <w:pgSz w:w="11906" w:h="16838"/>
       <w:pgMar w:top="1701" w:right="1134" w:bottom="1701" w:left="1134" w:header="708" w:footer="708" w:gutter="0"/>
@@ -734,6 +960,25 @@
       <w:contextualSpacing/>
     </w:pPr>
   </w:style>
+  <w:style w:type="paragraph" w:styleId="Billedtekst">
+    <w:name w:val="caption"/>
+    <w:basedOn w:val="Normal"/>
+    <w:next w:val="Normal"/>
+    <w:uiPriority w:val="35"/>
+    <w:unhideWhenUsed/>
+    <w:qFormat/>
+    <w:rsid w:val="00774151"/>
+    <w:pPr>
+      <w:spacing w:after="200" w:line="240" w:lineRule="auto"/>
+    </w:pPr>
+    <w:rPr>
+      <w:i/>
+      <w:iCs/>
+      <w:color w:val="44546A" w:themeColor="text2"/>
+      <w:sz w:val="18"/>
+      <w:szCs w:val="18"/>
+    </w:rPr>
+  </w:style>
 </w:styles>
 </file>
 
@@ -996,4 +1241,16 @@
     </a:ext>
   </a:extLst>
 </a:theme>
+</file>
+
+<file path=customXml/item1.xml><?xml version="1.0" encoding="utf-8"?>
+<b:Sources xmlns:b="http://schemas.openxmlformats.org/officeDocument/2006/bibliography" xmlns="http://schemas.openxmlformats.org/officeDocument/2006/bibliography" SelectedStyle="\APASixthEditionOfficeOnline.xsl" StyleName="APA" Version="6"/>
+</file>
+
+<file path=customXml/itemProps1.xml><?xml version="1.0" encoding="utf-8"?>
+<ds:datastoreItem xmlns:ds="http://schemas.openxmlformats.org/officeDocument/2006/customXml" ds:itemID="{512FCC5C-7D2D-4284-91BE-A0209A8F4021}">
+  <ds:schemaRefs>
+    <ds:schemaRef ds:uri="http://schemas.openxmlformats.org/officeDocument/2006/bibliography"/>
+  </ds:schemaRefs>
+</ds:datastoreItem>
 </file>
</xml_diff>